<commit_message>
Included info about Getty Images
</commit_message>
<xml_diff>
--- a/Documents/Image collection expander.docx
+++ b/Documents/Image collection expander.docx
@@ -29,7 +29,7 @@
         <w:jc w:val="center"/>
         <w:rPr>
           <w:rFonts w:ascii="Times New Roman" w:eastAsia="Times New Roman" w:hAnsi="Times New Roman" w:cs="Times New Roman"/>
-          <w:color w:val="333333"/>
+          <w:color w:val="000000" w:themeColor="text1"/>
           <w:sz w:val="36"/>
           <w:szCs w:val="36"/>
         </w:rPr>
@@ -37,7 +37,7 @@
       <w:r>
         <w:rPr>
           <w:rFonts w:ascii="Times New Roman" w:eastAsia="Times New Roman" w:hAnsi="Times New Roman" w:cs="Times New Roman"/>
-          <w:color w:val="333333"/>
+          <w:color w:val="000000" w:themeColor="text1"/>
           <w:sz w:val="36"/>
           <w:szCs w:val="36"/>
         </w:rPr>
@@ -46,7 +46,7 @@
       <w:r>
         <w:rPr>
           <w:rFonts w:ascii="Times New Roman" w:eastAsia="Times New Roman" w:hAnsi="Times New Roman" w:cs="Times New Roman"/>
-          <w:color w:val="333333"/>
+          <w:color w:val="000000" w:themeColor="text1"/>
           <w:sz w:val="36"/>
           <w:szCs w:val="36"/>
         </w:rPr>
@@ -55,7 +55,7 @@
       <w:r>
         <w:rPr>
           <w:rFonts w:ascii="Times New Roman" w:eastAsia="Times New Roman" w:hAnsi="Times New Roman" w:cs="Times New Roman"/>
-          <w:color w:val="333333"/>
+          <w:color w:val="000000" w:themeColor="text1"/>
           <w:sz w:val="36"/>
           <w:szCs w:val="36"/>
         </w:rPr>
@@ -64,7 +64,7 @@
       <w:r>
         <w:rPr>
           <w:rFonts w:ascii="Times New Roman" w:eastAsia="Times New Roman" w:hAnsi="Times New Roman" w:cs="Times New Roman"/>
-          <w:color w:val="333333"/>
+          <w:color w:val="000000" w:themeColor="text1"/>
           <w:sz w:val="36"/>
           <w:szCs w:val="36"/>
         </w:rPr>
@@ -78,7 +78,7 @@
         <w:rPr>
           <w:rFonts w:ascii="Times New Roman" w:eastAsia="Times New Roman" w:hAnsi="Times New Roman" w:cs="Times New Roman"/>
           <w:b/>
-          <w:color w:val="333333"/>
+          <w:color w:val="000000" w:themeColor="text1"/>
           <w:sz w:val="36"/>
           <w:szCs w:val="36"/>
         </w:rPr>
@@ -90,19 +90,79 @@
         <w:ind w:firstLine="720"/>
         <w:rPr>
           <w:rFonts w:ascii="Times New Roman" w:eastAsia="Times New Roman" w:hAnsi="Times New Roman" w:cs="Times New Roman"/>
-          <w:color w:val="333333"/>
-          <w:sz w:val="24"/>
-          <w:szCs w:val="24"/>
-        </w:rPr>
-      </w:pPr>
-      <w:r>
-        <w:rPr>
-          <w:rFonts w:ascii="Times New Roman" w:eastAsia="Times New Roman" w:hAnsi="Times New Roman" w:cs="Times New Roman"/>
-          <w:color w:val="333333"/>
-          <w:sz w:val="24"/>
-          <w:szCs w:val="24"/>
-        </w:rPr>
-        <w:t>Image collection expander is an application which allows users to manage their image collections and increase them based on different criterias. An user can upload their photos and add some information, like tags, content, context and location. Based on this data, the application can classify them and find some related new media files. The user will have the possibility to add the resulted images to his own collection or to share them on other platforms.</w:t>
+          <w:color w:val="000000" w:themeColor="text1"/>
+          <w:sz w:val="24"/>
+          <w:szCs w:val="24"/>
+        </w:rPr>
+      </w:pPr>
+      <w:r>
+        <w:rPr>
+          <w:rFonts w:ascii="Times New Roman" w:eastAsia="Times New Roman" w:hAnsi="Times New Roman" w:cs="Times New Roman"/>
+          <w:color w:val="000000" w:themeColor="text1"/>
+          <w:sz w:val="24"/>
+          <w:szCs w:val="24"/>
+        </w:rPr>
+        <w:t xml:space="preserve">Image collection expander is an application which allows users to manage their image collections and increase them based on different </w:t>
+      </w:r>
+      <w:proofErr w:type="spellStart"/>
+      <w:r>
+        <w:rPr>
+          <w:rFonts w:ascii="Times New Roman" w:eastAsia="Times New Roman" w:hAnsi="Times New Roman" w:cs="Times New Roman"/>
+          <w:color w:val="000000" w:themeColor="text1"/>
+          <w:sz w:val="24"/>
+          <w:szCs w:val="24"/>
+        </w:rPr>
+        <w:t>criterias</w:t>
+      </w:r>
+      <w:proofErr w:type="spellEnd"/>
+      <w:r>
+        <w:rPr>
+          <w:rFonts w:ascii="Times New Roman" w:eastAsia="Times New Roman" w:hAnsi="Times New Roman" w:cs="Times New Roman"/>
+          <w:color w:val="000000" w:themeColor="text1"/>
+          <w:sz w:val="24"/>
+          <w:szCs w:val="24"/>
+        </w:rPr>
+        <w:t xml:space="preserve">. </w:t>
+      </w:r>
+      <w:proofErr w:type="gramStart"/>
+      <w:r>
+        <w:rPr>
+          <w:rFonts w:ascii="Times New Roman" w:eastAsia="Times New Roman" w:hAnsi="Times New Roman" w:cs="Times New Roman"/>
+          <w:color w:val="000000" w:themeColor="text1"/>
+          <w:sz w:val="24"/>
+          <w:szCs w:val="24"/>
+        </w:rPr>
+        <w:t>An</w:t>
+      </w:r>
+      <w:proofErr w:type="gramEnd"/>
+      <w:r>
+        <w:rPr>
+          <w:rFonts w:ascii="Times New Roman" w:eastAsia="Times New Roman" w:hAnsi="Times New Roman" w:cs="Times New Roman"/>
+          <w:color w:val="000000" w:themeColor="text1"/>
+          <w:sz w:val="24"/>
+          <w:szCs w:val="24"/>
+        </w:rPr>
+        <w:t xml:space="preserve"> user can upload their photos and add some information, like tags, content, context and location. Based on this data, the application can classify them and find some related new media files. The user will have the possibility to add the resulted images to </w:t>
+      </w:r>
+      <w:proofErr w:type="gramStart"/>
+      <w:r>
+        <w:rPr>
+          <w:rFonts w:ascii="Times New Roman" w:eastAsia="Times New Roman" w:hAnsi="Times New Roman" w:cs="Times New Roman"/>
+          <w:color w:val="000000" w:themeColor="text1"/>
+          <w:sz w:val="24"/>
+          <w:szCs w:val="24"/>
+        </w:rPr>
+        <w:t>his own</w:t>
+      </w:r>
+      <w:proofErr w:type="gramEnd"/>
+      <w:r>
+        <w:rPr>
+          <w:rFonts w:ascii="Times New Roman" w:eastAsia="Times New Roman" w:hAnsi="Times New Roman" w:cs="Times New Roman"/>
+          <w:color w:val="000000" w:themeColor="text1"/>
+          <w:sz w:val="24"/>
+          <w:szCs w:val="24"/>
+        </w:rPr>
+        <w:t xml:space="preserve"> collection or to share them on other platforms.</w:t>
       </w:r>
     </w:p>
     <w:p>
@@ -110,7 +170,7 @@
         <w:spacing w:line="360" w:lineRule="auto"/>
         <w:rPr>
           <w:rFonts w:ascii="Times New Roman" w:eastAsia="Times New Roman" w:hAnsi="Times New Roman" w:cs="Times New Roman"/>
-          <w:color w:val="333333"/>
+          <w:color w:val="000000" w:themeColor="text1"/>
           <w:sz w:val="24"/>
           <w:szCs w:val="24"/>
         </w:rPr>
@@ -123,6 +183,7 @@
         <w:rPr>
           <w:rFonts w:ascii="Times New Roman" w:hAnsi="Times New Roman" w:cs="Times New Roman"/>
           <w:b/>
+          <w:color w:val="000000" w:themeColor="text1"/>
           <w:sz w:val="28"/>
           <w:szCs w:val="28"/>
         </w:rPr>
@@ -131,6 +192,7 @@
         <w:rPr>
           <w:rFonts w:ascii="Times New Roman" w:hAnsi="Times New Roman" w:cs="Times New Roman"/>
           <w:b/>
+          <w:color w:val="000000" w:themeColor="text1"/>
           <w:sz w:val="28"/>
           <w:szCs w:val="28"/>
         </w:rPr>
@@ -140,36 +202,111 @@
         <w:rPr>
           <w:rFonts w:ascii="Times New Roman" w:hAnsi="Times New Roman" w:cs="Times New Roman"/>
           <w:b/>
+          <w:color w:val="000000" w:themeColor="text1"/>
           <w:sz w:val="28"/>
           <w:szCs w:val="28"/>
         </w:rPr>
+        <w:t xml:space="preserve"> do</w:t>
+      </w:r>
+      <w:r>
+        <w:rPr>
+          <w:rFonts w:ascii="Times New Roman" w:hAnsi="Times New Roman" w:cs="Times New Roman"/>
+          <w:b/>
+          <w:color w:val="000000" w:themeColor="text1"/>
+          <w:sz w:val="28"/>
+          <w:szCs w:val="28"/>
+        </w:rPr>
         <w:t>?</w:t>
+      </w:r>
+    </w:p>
+    <w:p>
+      <w:pPr>
+        <w:ind w:firstLine="720"/>
+        <w:rPr>
+          <w:rFonts w:ascii="Times New Roman" w:eastAsia="Times New Roman" w:hAnsi="Times New Roman" w:cs="Times New Roman"/>
+          <w:b/>
+          <w:color w:val="000000" w:themeColor="text1"/>
+          <w:sz w:val="24"/>
+          <w:szCs w:val="24"/>
+        </w:rPr>
+      </w:pPr>
+      <w:r>
+        <w:rPr>
+          <w:rFonts w:ascii="Times New Roman" w:eastAsia="Times New Roman" w:hAnsi="Times New Roman" w:cs="Times New Roman"/>
+          <w:b/>
+          <w:color w:val="000000" w:themeColor="text1"/>
+          <w:sz w:val="24"/>
+          <w:szCs w:val="24"/>
+        </w:rPr>
+        <w:t>Instagram</w:t>
+      </w:r>
+    </w:p>
+    <w:p>
+      <w:pPr>
+        <w:spacing w:line="360" w:lineRule="auto"/>
+        <w:ind w:firstLine="720"/>
+        <w:rPr>
+          <w:rFonts w:ascii="Times New Roman" w:eastAsia="Times New Roman" w:hAnsi="Times New Roman" w:cs="Times New Roman"/>
+          <w:color w:val="000000" w:themeColor="text1"/>
+          <w:sz w:val="24"/>
+          <w:szCs w:val="24"/>
+        </w:rPr>
+      </w:pPr>
+      <w:r>
+        <w:rPr>
+          <w:rFonts w:ascii="Times New Roman" w:eastAsia="Times New Roman" w:hAnsi="Times New Roman" w:cs="Times New Roman"/>
+          <w:color w:val="000000" w:themeColor="text1"/>
+          <w:sz w:val="24"/>
+          <w:szCs w:val="24"/>
+        </w:rPr>
+        <w:t xml:space="preserve">Instagram is an online website and also mobile application used for photo-sharing, video-sharing and social networking. The users can upload images and videos, set their privacy, classify them with tags, see </w:t>
+      </w:r>
+      <w:proofErr w:type="gramStart"/>
+      <w:r>
+        <w:rPr>
+          <w:rFonts w:ascii="Times New Roman" w:eastAsia="Times New Roman" w:hAnsi="Times New Roman" w:cs="Times New Roman"/>
+          <w:color w:val="000000" w:themeColor="text1"/>
+          <w:sz w:val="24"/>
+          <w:szCs w:val="24"/>
+        </w:rPr>
+        <w:t>the uploads</w:t>
+      </w:r>
+      <w:proofErr w:type="gramEnd"/>
+      <w:r>
+        <w:rPr>
+          <w:rFonts w:ascii="Times New Roman" w:eastAsia="Times New Roman" w:hAnsi="Times New Roman" w:cs="Times New Roman"/>
+          <w:color w:val="000000" w:themeColor="text1"/>
+          <w:sz w:val="24"/>
+          <w:szCs w:val="24"/>
+        </w:rPr>
+        <w:t xml:space="preserve"> of other users or for a certain tag and they also can chat to each other. Instagram was created by Kevin System and Mike Krieger, launched in 2010 as a free mobile application and it gained popularity very fast, reaching 100 million active users in about one year. </w:t>
+      </w:r>
+    </w:p>
+    <w:p>
+      <w:pPr>
+        <w:spacing w:line="360" w:lineRule="auto"/>
+        <w:ind w:firstLine="720"/>
+        <w:rPr>
+          <w:rFonts w:ascii="Times New Roman" w:eastAsia="Times New Roman" w:hAnsi="Times New Roman" w:cs="Times New Roman"/>
+          <w:color w:val="333333"/>
+          <w:sz w:val="24"/>
+          <w:szCs w:val="24"/>
+        </w:rPr>
+      </w:pPr>
+      <w:r>
+        <w:rPr>
+          <w:rFonts w:ascii="Times New Roman" w:eastAsia="Times New Roman" w:hAnsi="Times New Roman" w:cs="Times New Roman"/>
+          <w:color w:val="000000" w:themeColor="text1"/>
+          <w:sz w:val="24"/>
+          <w:szCs w:val="24"/>
+        </w:rPr>
+        <w:t>Like “Image collection expander”, Instagram is an images based application which gives the opportunity to share and expand image collections, classify and search images by certain characteristics.</w:t>
       </w:r>
       <w:bookmarkStart w:id="0" w:name="_GoBack"/>
       <w:bookmarkEnd w:id="0"/>
     </w:p>
     <w:p>
       <w:pPr>
-        <w:ind w:firstLine="720"/>
-        <w:rPr>
-          <w:rFonts w:ascii="Times New Roman" w:eastAsia="Times New Roman" w:hAnsi="Times New Roman" w:cs="Times New Roman"/>
-          <w:color w:val="333333"/>
-          <w:sz w:val="24"/>
-          <w:szCs w:val="24"/>
-        </w:rPr>
-      </w:pPr>
-      <w:r>
-        <w:rPr>
-          <w:rFonts w:ascii="Times New Roman" w:eastAsia="Times New Roman" w:hAnsi="Times New Roman" w:cs="Times New Roman"/>
-          <w:color w:val="333333"/>
-          <w:sz w:val="24"/>
-          <w:szCs w:val="24"/>
-        </w:rPr>
-        <w:t>Instagram</w:t>
-      </w:r>
-    </w:p>
-    <w:p>
-      <w:pPr>
         <w:spacing w:line="360" w:lineRule="auto"/>
         <w:ind w:firstLine="720"/>
         <w:rPr>
@@ -182,11 +319,407 @@
       <w:r>
         <w:rPr>
           <w:rFonts w:ascii="Times New Roman" w:eastAsia="Times New Roman" w:hAnsi="Times New Roman" w:cs="Times New Roman"/>
-          <w:color w:val="333333"/>
-          <w:sz w:val="24"/>
-          <w:szCs w:val="24"/>
-        </w:rPr>
-        <w:t xml:space="preserve">Instagram is an online website and also mobile application used for photo-sharing, video-sharing and social networking. The users can upload images and videos, set their privacy, classify them with tags, see the uploads of other users or for a certain tag and they also can chat to each other. Instagram was created by Kevin System and Mike Krieger, launched in 2010 as a free mobile application and it gained popularity very fast, reaching 100 million active users in about one year. </w:t>
+          <w:b/>
+          <w:color w:val="000000" w:themeColor="text1"/>
+          <w:sz w:val="24"/>
+          <w:szCs w:val="24"/>
+        </w:rPr>
+        <w:t>Getty Images</w:t>
+      </w:r>
+    </w:p>
+    <w:p>
+      <w:pPr>
+        <w:rPr>
+          <w:rFonts w:ascii="Times New Roman" w:hAnsi="Times New Roman" w:cs="Times New Roman"/>
+          <w:sz w:val="24"/>
+        </w:rPr>
+      </w:pPr>
+      <w:r>
+        <w:rPr>
+          <w:rFonts w:cstheme="minorHAnsi"/>
+          <w:b/>
+          <w:bCs/>
+          <w:sz w:val="24"/>
+        </w:rPr>
+        <w:tab/>
+      </w:r>
+      <w:r>
+        <w:rPr>
+          <w:rFonts w:ascii="Times New Roman" w:hAnsi="Times New Roman" w:cs="Times New Roman"/>
+          <w:b/>
+          <w:bCs/>
+          <w:sz w:val="24"/>
+        </w:rPr>
+        <w:t>Getty Images</w:t>
+      </w:r>
+      <w:r>
+        <w:rPr>
+          <w:rStyle w:val="apple-converted-space"/>
+          <w:rFonts w:ascii="Times New Roman" w:hAnsi="Times New Roman" w:cs="Times New Roman"/>
+          <w:color w:val="252525"/>
+          <w:sz w:val="24"/>
+        </w:rPr>
+        <w:t> </w:t>
+      </w:r>
+      <w:r>
+        <w:rPr>
+          <w:rFonts w:ascii="Times New Roman" w:hAnsi="Times New Roman" w:cs="Times New Roman"/>
+          <w:sz w:val="24"/>
+        </w:rPr>
+        <w:t>is an American</w:t>
+      </w:r>
+      <w:r>
+        <w:rPr>
+          <w:rStyle w:val="apple-converted-space"/>
+          <w:rFonts w:ascii="Times New Roman" w:hAnsi="Times New Roman" w:cs="Times New Roman"/>
+          <w:color w:val="252525"/>
+          <w:sz w:val="24"/>
+        </w:rPr>
+        <w:t> </w:t>
+      </w:r>
+      <w:r>
+        <w:rPr>
+          <w:rFonts w:ascii="Times New Roman" w:hAnsi="Times New Roman" w:cs="Times New Roman"/>
+          <w:sz w:val="24"/>
+        </w:rPr>
+        <w:t xml:space="preserve">stock photo agency, supplier of stock images for business and consumers with an archive of </w:t>
+      </w:r>
+      <w:r>
+        <w:rPr>
+          <w:rFonts w:ascii="Times New Roman" w:hAnsi="Times New Roman" w:cs="Times New Roman"/>
+          <w:b/>
+          <w:sz w:val="24"/>
+        </w:rPr>
+        <w:t>80 million still images and illustrations</w:t>
+      </w:r>
+      <w:r>
+        <w:rPr>
+          <w:rFonts w:ascii="Times New Roman" w:hAnsi="Times New Roman" w:cs="Times New Roman"/>
+          <w:sz w:val="24"/>
+        </w:rPr>
+        <w:t xml:space="preserve"> and </w:t>
+      </w:r>
+      <w:r>
+        <w:rPr>
+          <w:rFonts w:ascii="Times New Roman" w:hAnsi="Times New Roman" w:cs="Times New Roman"/>
+          <w:b/>
+          <w:sz w:val="24"/>
+        </w:rPr>
+        <w:t>more than 50,000 hours of stock film footage</w:t>
+      </w:r>
+      <w:r>
+        <w:rPr>
+          <w:rFonts w:ascii="Times New Roman" w:hAnsi="Times New Roman" w:cs="Times New Roman"/>
+          <w:sz w:val="24"/>
+        </w:rPr>
+        <w:t>. It targets three markets—creative professionals (advertising and graphic design), the media (print and online publishing), and corporate (in-house design, marketing and communication departments).</w:t>
+      </w:r>
+    </w:p>
+    <w:p>
+      <w:pPr>
+        <w:rPr>
+          <w:rFonts w:ascii="Times New Roman" w:hAnsi="Times New Roman" w:cs="Times New Roman"/>
+          <w:sz w:val="24"/>
+        </w:rPr>
+      </w:pPr>
+      <w:r>
+        <w:rPr>
+          <w:rFonts w:ascii="Times New Roman" w:hAnsi="Times New Roman" w:cs="Times New Roman"/>
+          <w:sz w:val="24"/>
+        </w:rPr>
+        <w:lastRenderedPageBreak/>
+        <w:tab/>
+        <w:t>As Getty has acquired other older photo agencies and archives, it has</w:t>
+      </w:r>
+      <w:r>
+        <w:rPr>
+          <w:rStyle w:val="apple-converted-space"/>
+          <w:rFonts w:ascii="Times New Roman" w:hAnsi="Times New Roman" w:cs="Times New Roman"/>
+          <w:color w:val="252525"/>
+          <w:sz w:val="24"/>
+        </w:rPr>
+        <w:t> </w:t>
+      </w:r>
+      <w:r>
+        <w:rPr>
+          <w:rFonts w:ascii="Times New Roman" w:hAnsi="Times New Roman" w:cs="Times New Roman"/>
+          <w:sz w:val="24"/>
+        </w:rPr>
+        <w:t>digitized</w:t>
+      </w:r>
+      <w:r>
+        <w:rPr>
+          <w:rStyle w:val="apple-converted-space"/>
+          <w:rFonts w:ascii="Times New Roman" w:hAnsi="Times New Roman" w:cs="Times New Roman"/>
+          <w:color w:val="252525"/>
+          <w:sz w:val="24"/>
+        </w:rPr>
+        <w:t> </w:t>
+      </w:r>
+      <w:r>
+        <w:rPr>
+          <w:rFonts w:ascii="Times New Roman" w:hAnsi="Times New Roman" w:cs="Times New Roman"/>
+          <w:sz w:val="24"/>
+        </w:rPr>
+        <w:t>their collections, enabling online distribution. Getty Images now operates a large</w:t>
+      </w:r>
+      <w:r>
+        <w:rPr>
+          <w:rStyle w:val="apple-converted-space"/>
+          <w:rFonts w:ascii="Times New Roman" w:hAnsi="Times New Roman" w:cs="Times New Roman"/>
+          <w:color w:val="252525"/>
+          <w:sz w:val="24"/>
+        </w:rPr>
+        <w:t> </w:t>
+      </w:r>
+      <w:r>
+        <w:rPr>
+          <w:rFonts w:ascii="Times New Roman" w:hAnsi="Times New Roman" w:cs="Times New Roman"/>
+          <w:sz w:val="24"/>
+        </w:rPr>
+        <w:t xml:space="preserve">commercial website: </w:t>
+      </w:r>
+      <w:hyperlink r:id="rId6" w:history="1">
+        <w:r>
+          <w:rPr>
+            <w:rStyle w:val="Hyperlink"/>
+            <w:rFonts w:ascii="Times New Roman" w:hAnsi="Times New Roman" w:cs="Times New Roman"/>
+            <w:sz w:val="24"/>
+          </w:rPr>
+          <w:t>http://www.gettyimages.com</w:t>
+        </w:r>
+      </w:hyperlink>
+      <w:r>
+        <w:rPr>
+          <w:rFonts w:ascii="Times New Roman" w:hAnsi="Times New Roman" w:cs="Times New Roman"/>
+          <w:sz w:val="24"/>
+        </w:rPr>
+        <w:t xml:space="preserve"> which allows clients to search and browse for images, purchase usage rights and download images. Costs of images vary according to the chosen</w:t>
+      </w:r>
+      <w:r>
+        <w:rPr>
+          <w:rStyle w:val="apple-converted-space"/>
+          <w:rFonts w:ascii="Times New Roman" w:hAnsi="Times New Roman" w:cs="Times New Roman"/>
+          <w:color w:val="252525"/>
+          <w:sz w:val="24"/>
+        </w:rPr>
+        <w:t> </w:t>
+      </w:r>
+      <w:r>
+        <w:rPr>
+          <w:rFonts w:ascii="Times New Roman" w:hAnsi="Times New Roman" w:cs="Times New Roman"/>
+          <w:sz w:val="24"/>
+        </w:rPr>
+        <w:t xml:space="preserve">resolution and type of rights associated with each image. </w:t>
+      </w:r>
+    </w:p>
+    <w:p>
+      <w:pPr>
+        <w:rPr>
+          <w:rStyle w:val="textexposedshow"/>
+          <w:rFonts w:ascii="Times New Roman" w:hAnsi="Times New Roman" w:cs="Times New Roman"/>
+          <w:color w:val="000000" w:themeColor="text1"/>
+          <w:sz w:val="24"/>
+          <w:szCs w:val="24"/>
+          <w:shd w:val="clear" w:color="auto" w:fill="FFFFFF"/>
+        </w:rPr>
+      </w:pPr>
+      <w:r>
+        <w:rPr>
+          <w:rFonts w:ascii="Times New Roman" w:hAnsi="Times New Roman" w:cs="Times New Roman"/>
+          <w:sz w:val="24"/>
+        </w:rPr>
+        <w:tab/>
+        <w:t xml:space="preserve">From Getty Images official Facebook account: </w:t>
+      </w:r>
+      <w:r>
+        <w:rPr>
+          <w:rFonts w:ascii="Times New Roman" w:hAnsi="Times New Roman" w:cs="Times New Roman"/>
+          <w:color w:val="000000" w:themeColor="text1"/>
+          <w:sz w:val="24"/>
+          <w:szCs w:val="24"/>
+        </w:rPr>
+        <w:t>“</w:t>
+      </w:r>
+      <w:r>
+        <w:rPr>
+          <w:rFonts w:ascii="Times New Roman" w:hAnsi="Times New Roman" w:cs="Times New Roman"/>
+          <w:color w:val="000000" w:themeColor="text1"/>
+          <w:sz w:val="24"/>
+          <w:szCs w:val="24"/>
+          <w:shd w:val="clear" w:color="auto" w:fill="FFFFFF"/>
+        </w:rPr>
+        <w:t>We offer the industry's</w:t>
+      </w:r>
+      <w:r>
+        <w:rPr>
+          <w:rStyle w:val="apple-converted-space"/>
+          <w:rFonts w:ascii="Times New Roman" w:hAnsi="Times New Roman" w:cs="Times New Roman"/>
+          <w:color w:val="000000" w:themeColor="text1"/>
+          <w:sz w:val="24"/>
+          <w:szCs w:val="24"/>
+          <w:shd w:val="clear" w:color="auto" w:fill="FFFFFF"/>
+        </w:rPr>
+        <w:t> </w:t>
+      </w:r>
+      <w:r>
+        <w:rPr>
+          <w:rFonts w:ascii="Times New Roman" w:hAnsi="Times New Roman" w:cs="Times New Roman"/>
+          <w:color w:val="000000" w:themeColor="text1"/>
+          <w:sz w:val="24"/>
+          <w:szCs w:val="24"/>
+          <w:shd w:val="clear" w:color="auto" w:fill="FFFFFF"/>
+        </w:rPr>
+        <w:t>best and broadest collections of imagery and footage - including award-winning news, sport and entertainment content, plus rare and cont</w:t>
+      </w:r>
+      <w:r>
+        <w:rPr>
+          <w:rStyle w:val="textexposedshow"/>
+          <w:rFonts w:ascii="Times New Roman" w:hAnsi="Times New Roman" w:cs="Times New Roman"/>
+          <w:color w:val="000000" w:themeColor="text1"/>
+          <w:sz w:val="24"/>
+          <w:szCs w:val="24"/>
+          <w:shd w:val="clear" w:color="auto" w:fill="FFFFFF"/>
+        </w:rPr>
+        <w:t>emporary archival imagery.  Our music collection</w:t>
+      </w:r>
+      <w:r>
+        <w:rPr>
+          <w:rStyle w:val="apple-converted-space"/>
+          <w:rFonts w:ascii="Times New Roman" w:hAnsi="Times New Roman" w:cs="Times New Roman"/>
+          <w:color w:val="000000" w:themeColor="text1"/>
+          <w:sz w:val="24"/>
+          <w:szCs w:val="24"/>
+          <w:shd w:val="clear" w:color="auto" w:fill="FFFFFF"/>
+        </w:rPr>
+        <w:t> </w:t>
+      </w:r>
+      <w:r>
+        <w:rPr>
+          <w:rStyle w:val="textexposedshow"/>
+          <w:rFonts w:ascii="Times New Roman" w:hAnsi="Times New Roman" w:cs="Times New Roman"/>
+          <w:color w:val="000000" w:themeColor="text1"/>
+          <w:sz w:val="24"/>
+          <w:szCs w:val="24"/>
+          <w:shd w:val="clear" w:color="auto" w:fill="FFFFFF"/>
+        </w:rPr>
+        <w:t xml:space="preserve">provides a wide range of pre-cleared tracks from independent artists, chart-topping acts and popular soundtracks.” </w:t>
+      </w:r>
+    </w:p>
+    <w:p>
+      <w:pPr>
+        <w:rPr>
+          <w:rFonts w:ascii="Times New Roman" w:hAnsi="Times New Roman" w:cs="Times New Roman"/>
+          <w:sz w:val="28"/>
+          <w:szCs w:val="28"/>
+        </w:rPr>
+      </w:pPr>
+      <w:r>
+        <w:rPr>
+          <w:rStyle w:val="textexposedshow"/>
+          <w:rFonts w:ascii="Times New Roman" w:hAnsi="Times New Roman" w:cs="Times New Roman"/>
+          <w:color w:val="000000" w:themeColor="text1"/>
+          <w:sz w:val="24"/>
+          <w:szCs w:val="24"/>
+          <w:shd w:val="clear" w:color="auto" w:fill="FFFFFF"/>
+        </w:rPr>
+        <w:tab/>
+        <w:t xml:space="preserve">Getty Images offers multiple services: </w:t>
+      </w:r>
+      <w:r>
+        <w:rPr>
+          <w:rFonts w:ascii="Times New Roman" w:hAnsi="Times New Roman" w:cs="Times New Roman"/>
+          <w:sz w:val="24"/>
+        </w:rPr>
+        <w:t xml:space="preserve"> cloud-based </w:t>
+      </w:r>
+      <w:hyperlink r:id="rId7" w:tgtFrame="_blank" w:history="1">
+        <w:r>
+          <w:rPr>
+            <w:rFonts w:ascii="Times New Roman" w:hAnsi="Times New Roman" w:cs="Times New Roman"/>
+            <w:sz w:val="24"/>
+          </w:rPr>
+          <w:t>digital asset management</w:t>
+        </w:r>
+      </w:hyperlink>
+      <w:r>
+        <w:rPr>
+          <w:rFonts w:ascii="Times New Roman" w:hAnsi="Times New Roman" w:cs="Times New Roman"/>
+          <w:sz w:val="24"/>
+        </w:rPr>
+        <w:t xml:space="preserve">, management of </w:t>
+      </w:r>
+      <w:hyperlink r:id="rId8" w:tgtFrame="_blank" w:history="1">
+        <w:r>
+          <w:rPr>
+            <w:rFonts w:ascii="Times New Roman" w:hAnsi="Times New Roman" w:cs="Times New Roman"/>
+            <w:sz w:val="24"/>
+          </w:rPr>
+          <w:t>global media distribution</w:t>
+        </w:r>
+      </w:hyperlink>
+      <w:r>
+        <w:rPr>
+          <w:rFonts w:ascii="Times New Roman" w:hAnsi="Times New Roman" w:cs="Times New Roman"/>
+          <w:sz w:val="24"/>
+        </w:rPr>
+        <w:t xml:space="preserve"> of content from an  event or product launch with image.net, securing the rights for any use with their </w:t>
+      </w:r>
+      <w:hyperlink r:id="rId9" w:tgtFrame="_blank" w:history="1">
+        <w:r>
+          <w:rPr>
+            <w:rFonts w:ascii="Times New Roman" w:hAnsi="Times New Roman" w:cs="Times New Roman"/>
+            <w:sz w:val="24"/>
+          </w:rPr>
+          <w:t>research, rights and clearance</w:t>
+        </w:r>
+      </w:hyperlink>
+      <w:r>
+        <w:rPr>
+          <w:rFonts w:ascii="Times New Roman" w:hAnsi="Times New Roman" w:cs="Times New Roman"/>
+          <w:sz w:val="24"/>
+        </w:rPr>
+        <w:t xml:space="preserve"> team, a person hired by them can help you with all your </w:t>
+      </w:r>
+      <w:hyperlink r:id="rId10" w:history="1">
+        <w:r>
+          <w:rPr>
+            <w:rFonts w:ascii="Times New Roman" w:hAnsi="Times New Roman" w:cs="Times New Roman"/>
+            <w:sz w:val="24"/>
+          </w:rPr>
+          <w:t>photography, videography and production services</w:t>
+        </w:r>
+      </w:hyperlink>
+      <w:r>
+        <w:rPr>
+          <w:rFonts w:ascii="Times New Roman" w:hAnsi="Times New Roman" w:cs="Times New Roman"/>
+          <w:sz w:val="24"/>
+        </w:rPr>
+        <w:t xml:space="preserve">  you need. They also have created some </w:t>
+      </w:r>
+      <w:hyperlink r:id="rId11" w:history="1">
+        <w:r>
+          <w:rPr>
+            <w:rFonts w:ascii="Times New Roman" w:hAnsi="Times New Roman" w:cs="Times New Roman"/>
+            <w:sz w:val="24"/>
+          </w:rPr>
+          <w:t>mobile apps</w:t>
+        </w:r>
+      </w:hyperlink>
+      <w:r>
+        <w:rPr>
+          <w:rFonts w:ascii="Times New Roman" w:hAnsi="Times New Roman" w:cs="Times New Roman"/>
+          <w:sz w:val="24"/>
+        </w:rPr>
+        <w:t xml:space="preserve"> which provide on-the-go access to their entire photo library and project collaboration tools. They also claim to own </w:t>
+      </w:r>
+      <w:r>
+        <w:rPr>
+          <w:rFonts w:ascii="Times New Roman" w:hAnsi="Times New Roman" w:cs="Times New Roman"/>
+          <w:sz w:val="24"/>
+          <w:szCs w:val="24"/>
+        </w:rPr>
+        <w:t>“The world's most powerful imagery”.</w:t>
       </w:r>
     </w:p>
     <w:p>
@@ -194,33 +727,32 @@
         <w:spacing w:line="360" w:lineRule="auto"/>
         <w:ind w:firstLine="720"/>
         <w:rPr>
-          <w:rFonts w:ascii="Times New Roman" w:eastAsia="Times New Roman" w:hAnsi="Times New Roman" w:cs="Times New Roman"/>
-          <w:color w:val="333333"/>
-          <w:sz w:val="24"/>
-          <w:szCs w:val="24"/>
-        </w:rPr>
-      </w:pPr>
-      <w:r>
-        <w:rPr>
-          <w:rFonts w:ascii="Times New Roman" w:eastAsia="Times New Roman" w:hAnsi="Times New Roman" w:cs="Times New Roman"/>
-          <w:color w:val="333333"/>
-          <w:sz w:val="24"/>
-          <w:szCs w:val="24"/>
-        </w:rPr>
-        <w:t>Like “Image collection expander”, Instagram is an images based application which gives the opportunity to share and expand image collections, classify and search images by certain characteristics.</w:t>
-      </w:r>
+          <w:rFonts w:ascii="Times New Roman" w:hAnsi="Times New Roman" w:cs="Times New Roman"/>
+          <w:sz w:val="28"/>
+          <w:szCs w:val="28"/>
+        </w:rPr>
+      </w:pPr>
     </w:p>
     <w:p>
       <w:pPr>
         <w:spacing w:line="360" w:lineRule="auto"/>
         <w:ind w:firstLine="720"/>
         <w:rPr>
-          <w:rFonts w:ascii="Times New Roman" w:eastAsia="Times New Roman" w:hAnsi="Times New Roman" w:cs="Times New Roman"/>
-          <w:color w:val="333333"/>
-          <w:sz w:val="24"/>
-          <w:szCs w:val="24"/>
-        </w:rPr>
-      </w:pPr>
+          <w:rFonts w:ascii="Times New Roman" w:hAnsi="Times New Roman" w:cs="Times New Roman"/>
+          <w:b/>
+          <w:sz w:val="28"/>
+          <w:szCs w:val="28"/>
+        </w:rPr>
+      </w:pPr>
+      <w:r>
+        <w:rPr>
+          <w:rFonts w:ascii="Times New Roman" w:hAnsi="Times New Roman" w:cs="Times New Roman"/>
+          <w:b/>
+          <w:sz w:val="28"/>
+          <w:szCs w:val="28"/>
+        </w:rPr>
+        <w:t>Resources and tools available</w:t>
+      </w:r>
     </w:p>
     <w:p>
       <w:pPr>
@@ -228,10 +760,20 @@
         <w:ind w:firstLine="720"/>
         <w:rPr>
           <w:rFonts w:ascii="Times New Roman" w:hAnsi="Times New Roman" w:cs="Times New Roman"/>
-          <w:sz w:val="28"/>
-          <w:szCs w:val="28"/>
-        </w:rPr>
-      </w:pPr>
+          <w:b/>
+          <w:sz w:val="24"/>
+          <w:szCs w:val="24"/>
+        </w:rPr>
+      </w:pPr>
+      <w:r>
+        <w:rPr>
+          <w:rFonts w:ascii="Times New Roman" w:hAnsi="Times New Roman" w:cs="Times New Roman"/>
+          <w:b/>
+          <w:sz w:val="24"/>
+          <w:szCs w:val="24"/>
+        </w:rPr>
+        <w:t>Flickr API</w:t>
+      </w:r>
     </w:p>
     <w:p>
       <w:pPr>
@@ -239,10 +781,54 @@
         <w:ind w:firstLine="720"/>
         <w:rPr>
           <w:rFonts w:ascii="Times New Roman" w:hAnsi="Times New Roman" w:cs="Times New Roman"/>
-          <w:sz w:val="28"/>
-          <w:szCs w:val="28"/>
-        </w:rPr>
-      </w:pPr>
+          <w:sz w:val="24"/>
+          <w:szCs w:val="24"/>
+        </w:rPr>
+      </w:pPr>
+      <w:r>
+        <w:rPr>
+          <w:rFonts w:ascii="Times New Roman" w:hAnsi="Times New Roman" w:cs="Times New Roman"/>
+          <w:sz w:val="24"/>
+          <w:szCs w:val="24"/>
+        </w:rPr>
+        <w:t xml:space="preserve">Flickr is </w:t>
+      </w:r>
+      <w:proofErr w:type="gramStart"/>
+      <w:r>
+        <w:rPr>
+          <w:rFonts w:ascii="Times New Roman" w:hAnsi="Times New Roman" w:cs="Times New Roman"/>
+          <w:sz w:val="24"/>
+          <w:szCs w:val="24"/>
+        </w:rPr>
+        <w:t>an</w:t>
+      </w:r>
+      <w:proofErr w:type="gramEnd"/>
+      <w:r>
+        <w:rPr>
+          <w:rFonts w:ascii="Times New Roman" w:hAnsi="Times New Roman" w:cs="Times New Roman"/>
+          <w:sz w:val="24"/>
+          <w:szCs w:val="24"/>
+        </w:rPr>
+        <w:t xml:space="preserve"> website used for organizing, uploading, editing and sharing images and videos and it was created by </w:t>
+      </w:r>
+      <w:proofErr w:type="spellStart"/>
+      <w:r>
+        <w:rPr>
+          <w:rFonts w:ascii="Times New Roman" w:hAnsi="Times New Roman" w:cs="Times New Roman"/>
+          <w:sz w:val="24"/>
+          <w:szCs w:val="24"/>
+        </w:rPr>
+        <w:t>Ludicorp</w:t>
+      </w:r>
+      <w:proofErr w:type="spellEnd"/>
+      <w:r>
+        <w:rPr>
+          <w:rFonts w:ascii="Times New Roman" w:hAnsi="Times New Roman" w:cs="Times New Roman"/>
+          <w:sz w:val="24"/>
+          <w:szCs w:val="24"/>
+        </w:rPr>
+        <w:t xml:space="preserve"> in 2004 and acquired by Yahoo in 2005.  It is like an online community, where you can find images based on tags. The application hosts more than 6 billion media resources and over 87 million registered members, who upload more than 3.5 million new photos daily.  </w:t>
+      </w:r>
     </w:p>
     <w:p>
       <w:pPr>
@@ -250,122 +836,82 @@
         <w:ind w:firstLine="720"/>
         <w:rPr>
           <w:rFonts w:ascii="Times New Roman" w:hAnsi="Times New Roman" w:cs="Times New Roman"/>
-          <w:sz w:val="28"/>
-          <w:szCs w:val="28"/>
-        </w:rPr>
-      </w:pPr>
-    </w:p>
-    <w:p>
-      <w:pPr>
-        <w:spacing w:line="360" w:lineRule="auto"/>
-        <w:ind w:firstLine="720"/>
-        <w:rPr>
-          <w:rFonts w:ascii="Times New Roman" w:hAnsi="Times New Roman" w:cs="Times New Roman"/>
-          <w:b/>
-          <w:sz w:val="28"/>
-          <w:szCs w:val="28"/>
-        </w:rPr>
-      </w:pPr>
-      <w:r>
-        <w:rPr>
-          <w:rFonts w:ascii="Times New Roman" w:hAnsi="Times New Roman" w:cs="Times New Roman"/>
-          <w:b/>
-          <w:sz w:val="28"/>
-          <w:szCs w:val="28"/>
+          <w:sz w:val="24"/>
+          <w:szCs w:val="24"/>
+        </w:rPr>
+      </w:pPr>
+      <w:r>
+        <w:rPr>
+          <w:rFonts w:ascii="Times New Roman" w:hAnsi="Times New Roman" w:cs="Times New Roman"/>
+          <w:sz w:val="24"/>
+          <w:szCs w:val="24"/>
+        </w:rPr>
+        <w:t>It provides an API that lets users to get data from the website, in order to access and use it in other applications. The API has several endpoints, being well structured and easy to use. Therefore,  “Image collection expander” will use “</w:t>
+      </w:r>
+      <w:proofErr w:type="spellStart"/>
+      <w:r>
+        <w:rPr>
+          <w:rFonts w:ascii="Times New Roman" w:hAnsi="Times New Roman" w:cs="Times New Roman"/>
+          <w:b/>
+          <w:sz w:val="24"/>
+          <w:szCs w:val="24"/>
+        </w:rPr>
+        <w:t>flickr.photos.search</w:t>
+      </w:r>
+      <w:proofErr w:type="spellEnd"/>
+      <w:r>
+        <w:rPr>
+          <w:rFonts w:ascii="Times New Roman" w:hAnsi="Times New Roman" w:cs="Times New Roman"/>
+          <w:sz w:val="24"/>
+          <w:szCs w:val="24"/>
+        </w:rPr>
+        <w:t>” as main endpoint, for searching related images by tags, by the content type (photos or screenshots), by their context (indoor or outdoor) or by the time the media resources  were taken. Besides this endpoint, the application will use others endpoints like “</w:t>
+      </w:r>
+      <w:proofErr w:type="spellStart"/>
+      <w:r>
+        <w:rPr>
+          <w:rFonts w:ascii="Times New Roman" w:hAnsi="Times New Roman" w:cs="Times New Roman"/>
+          <w:b/>
+          <w:sz w:val="24"/>
+          <w:szCs w:val="24"/>
+        </w:rPr>
+        <w:t>flickr.photos.geo.photosForLocation</w:t>
+      </w:r>
+      <w:proofErr w:type="spellEnd"/>
+      <w:r>
+        <w:rPr>
+          <w:rFonts w:ascii="Times New Roman" w:hAnsi="Times New Roman" w:cs="Times New Roman"/>
+          <w:sz w:val="24"/>
+          <w:szCs w:val="24"/>
+        </w:rPr>
+        <w:t xml:space="preserve">”, which will </w:t>
+      </w:r>
+      <w:r>
+        <w:rPr>
+          <w:rFonts w:ascii="Times New Roman" w:hAnsi="Times New Roman" w:cs="Times New Roman"/>
+          <w:sz w:val="24"/>
+          <w:szCs w:val="24"/>
         </w:rPr>
         <w:lastRenderedPageBreak/>
-        <w:t>Resources and tools available</w:t>
-      </w:r>
-    </w:p>
-    <w:p>
-      <w:pPr>
-        <w:spacing w:line="360" w:lineRule="auto"/>
-        <w:ind w:firstLine="720"/>
-        <w:rPr>
-          <w:rFonts w:ascii="Times New Roman" w:hAnsi="Times New Roman" w:cs="Times New Roman"/>
-          <w:sz w:val="24"/>
-          <w:szCs w:val="24"/>
-        </w:rPr>
-      </w:pPr>
-      <w:r>
-        <w:rPr>
-          <w:rFonts w:ascii="Times New Roman" w:hAnsi="Times New Roman" w:cs="Times New Roman"/>
-          <w:sz w:val="24"/>
-          <w:szCs w:val="24"/>
-        </w:rPr>
-        <w:t>Flickr API</w:t>
-      </w:r>
-    </w:p>
-    <w:p>
-      <w:pPr>
-        <w:spacing w:line="360" w:lineRule="auto"/>
-        <w:ind w:firstLine="720"/>
-        <w:rPr>
-          <w:rFonts w:ascii="Times New Roman" w:hAnsi="Times New Roman" w:cs="Times New Roman"/>
-          <w:sz w:val="24"/>
-          <w:szCs w:val="24"/>
-        </w:rPr>
-      </w:pPr>
-      <w:r>
-        <w:rPr>
-          <w:rFonts w:ascii="Times New Roman" w:hAnsi="Times New Roman" w:cs="Times New Roman"/>
-          <w:sz w:val="24"/>
-          <w:szCs w:val="24"/>
-        </w:rPr>
-        <w:t xml:space="preserve">Flickr is an website used for organizing, uploading, editing and sharing images and videos and it was created by Ludicorp in 2004 and acquired by Yahoo in 2005.  It is like an online community, where you can find images based on tags. The application hosts more than 6 billion media resources and over 87 million registered members, who upload more than 3.5 million new photos daily.  </w:t>
-      </w:r>
-    </w:p>
-    <w:p>
-      <w:pPr>
-        <w:spacing w:line="360" w:lineRule="auto"/>
-        <w:ind w:firstLine="720"/>
-        <w:rPr>
-          <w:rFonts w:ascii="Times New Roman" w:hAnsi="Times New Roman" w:cs="Times New Roman"/>
-          <w:sz w:val="24"/>
-          <w:szCs w:val="24"/>
-        </w:rPr>
-      </w:pPr>
-      <w:r>
-        <w:rPr>
-          <w:rFonts w:ascii="Times New Roman" w:hAnsi="Times New Roman" w:cs="Times New Roman"/>
-          <w:sz w:val="24"/>
-          <w:szCs w:val="24"/>
-        </w:rPr>
-        <w:t>It provides an API that lets users to get data from the website, in order to access and use it in other applications. The API has several endpoints, being well structured and easy to use. Therefore,  “Image collection expander” will use “</w:t>
-      </w:r>
-      <w:r>
-        <w:rPr>
-          <w:rFonts w:ascii="Times New Roman" w:hAnsi="Times New Roman" w:cs="Times New Roman"/>
-          <w:b/>
-          <w:sz w:val="24"/>
-          <w:szCs w:val="24"/>
-        </w:rPr>
-        <w:t>flickr.photos.search</w:t>
-      </w:r>
-      <w:r>
-        <w:rPr>
-          <w:rFonts w:ascii="Times New Roman" w:hAnsi="Times New Roman" w:cs="Times New Roman"/>
-          <w:sz w:val="24"/>
-          <w:szCs w:val="24"/>
-        </w:rPr>
-        <w:t>” as main endpoint, for searching related images by tags, by the content type (photos or screenshots), by their context (indoor or outdoor) or by the time the media resources  were taken. Besides this endpoint, the application will use others endpoints like “</w:t>
-      </w:r>
-      <w:r>
-        <w:rPr>
-          <w:rFonts w:ascii="Times New Roman" w:hAnsi="Times New Roman" w:cs="Times New Roman"/>
-          <w:b/>
-          <w:sz w:val="24"/>
-          <w:szCs w:val="24"/>
-        </w:rPr>
-        <w:t>flickr.photos.geo.photosForLocation</w:t>
-      </w:r>
-      <w:r>
-        <w:rPr>
-          <w:rFonts w:ascii="Times New Roman" w:hAnsi="Times New Roman" w:cs="Times New Roman"/>
-          <w:sz w:val="24"/>
-          <w:szCs w:val="24"/>
-        </w:rPr>
-        <w:t>”, which will allow finding photos by geographical coordinates, specifying the latitude and the longitude, but also an accuracy.</w:t>
+        <w:t xml:space="preserve">allow finding photos by geographical coordinates, specifying the latitude and the longitude, but also </w:t>
+      </w:r>
+      <w:proofErr w:type="gramStart"/>
+      <w:r>
+        <w:rPr>
+          <w:rFonts w:ascii="Times New Roman" w:hAnsi="Times New Roman" w:cs="Times New Roman"/>
+          <w:sz w:val="24"/>
+          <w:szCs w:val="24"/>
+        </w:rPr>
+        <w:t>an accuracy</w:t>
+      </w:r>
+      <w:proofErr w:type="gramEnd"/>
+      <w:r>
+        <w:rPr>
+          <w:rFonts w:ascii="Times New Roman" w:hAnsi="Times New Roman" w:cs="Times New Roman"/>
+          <w:sz w:val="24"/>
+          <w:szCs w:val="24"/>
+        </w:rPr>
+        <w:t>.</w:t>
       </w:r>
     </w:p>
     <w:p>
@@ -415,7 +961,7 @@
           <w:szCs w:val="24"/>
         </w:rPr>
       </w:pPr>
-      <w:hyperlink r:id="rId6" w:history="1">
+      <w:hyperlink r:id="rId12" w:history="1">
         <w:r>
           <w:rPr>
             <w:rStyle w:val="Hyperlink"/>
@@ -443,7 +989,7 @@
           <w:szCs w:val="24"/>
         </w:rPr>
       </w:pPr>
-      <w:hyperlink r:id="rId7" w:history="1">
+      <w:hyperlink r:id="rId13" w:history="1">
         <w:r>
           <w:rPr>
             <w:rStyle w:val="Hyperlink"/>
@@ -471,14 +1017,434 @@
           <w:szCs w:val="24"/>
         </w:rPr>
       </w:pPr>
-      <w:r>
-        <w:rPr>
-          <w:rFonts w:ascii="Times New Roman" w:hAnsi="Times New Roman" w:cs="Times New Roman"/>
-          <w:sz w:val="24"/>
-          <w:szCs w:val="24"/>
-        </w:rPr>
-        <w:t>https://www.instagram.com/about/us/</w:t>
-      </w:r>
+      <w:hyperlink r:id="rId14" w:history="1">
+        <w:r>
+          <w:rPr>
+            <w:rStyle w:val="Hyperlink"/>
+            <w:rFonts w:ascii="Times New Roman" w:hAnsi="Times New Roman" w:cs="Times New Roman"/>
+            <w:sz w:val="24"/>
+            <w:szCs w:val="24"/>
+          </w:rPr>
+          <w:t>https://www.instagram.com/about/us/</w:t>
+        </w:r>
+      </w:hyperlink>
+    </w:p>
+    <w:p>
+      <w:pPr>
+        <w:spacing w:line="360" w:lineRule="auto"/>
+        <w:rPr>
+          <w:rFonts w:ascii="Times New Roman" w:hAnsi="Times New Roman" w:cs="Times New Roman"/>
+          <w:sz w:val="24"/>
+          <w:szCs w:val="24"/>
+        </w:rPr>
+      </w:pPr>
+    </w:p>
+    <w:p>
+      <w:pPr>
+        <w:spacing w:line="360" w:lineRule="auto"/>
+        <w:rPr>
+          <w:rFonts w:ascii="Times New Roman" w:hAnsi="Times New Roman" w:cs="Times New Roman"/>
+          <w:b/>
+          <w:sz w:val="24"/>
+          <w:szCs w:val="24"/>
+        </w:rPr>
+      </w:pPr>
+      <w:r>
+        <w:rPr>
+          <w:rFonts w:ascii="Times New Roman" w:hAnsi="Times New Roman" w:cs="Times New Roman"/>
+          <w:sz w:val="24"/>
+          <w:szCs w:val="24"/>
+        </w:rPr>
+        <w:tab/>
+      </w:r>
+      <w:r>
+        <w:rPr>
+          <w:rFonts w:ascii="Times New Roman" w:hAnsi="Times New Roman" w:cs="Times New Roman"/>
+          <w:b/>
+          <w:sz w:val="24"/>
+          <w:szCs w:val="24"/>
+        </w:rPr>
+        <w:t>Getty Images API</w:t>
+      </w:r>
+    </w:p>
+    <w:p>
+      <w:pPr>
+        <w:rPr>
+          <w:rFonts w:ascii="Times New Roman" w:hAnsi="Times New Roman" w:cs="Times New Roman"/>
+          <w:sz w:val="28"/>
+          <w:szCs w:val="28"/>
+        </w:rPr>
+      </w:pPr>
+      <w:r>
+        <w:rPr>
+          <w:rFonts w:ascii="Times New Roman" w:hAnsi="Times New Roman" w:cs="Times New Roman"/>
+          <w:sz w:val="24"/>
+          <w:szCs w:val="24"/>
+        </w:rPr>
+        <w:tab/>
+        <w:t xml:space="preserve">Getty Images </w:t>
+      </w:r>
+      <w:proofErr w:type="gramStart"/>
+      <w:r>
+        <w:rPr>
+          <w:rFonts w:ascii="Times New Roman" w:hAnsi="Times New Roman" w:cs="Times New Roman"/>
+          <w:sz w:val="24"/>
+          <w:szCs w:val="24"/>
+        </w:rPr>
+        <w:t xml:space="preserve">has </w:t>
+      </w:r>
+      <w:r>
+        <w:rPr>
+          <w:rFonts w:ascii="Times New Roman" w:hAnsi="Times New Roman" w:cs="Times New Roman"/>
+          <w:sz w:val="24"/>
+          <w:szCs w:val="24"/>
+        </w:rPr>
+        <w:t xml:space="preserve"> a</w:t>
+      </w:r>
+      <w:proofErr w:type="gramEnd"/>
+      <w:r>
+        <w:rPr>
+          <w:rFonts w:ascii="Times New Roman" w:hAnsi="Times New Roman" w:cs="Times New Roman"/>
+          <w:sz w:val="24"/>
+          <w:szCs w:val="24"/>
+        </w:rPr>
+        <w:t xml:space="preserve"> very friendly API available for use, after obtaining a API key. In this webpage you can find a “Getting started” guide for using this API: </w:t>
+      </w:r>
+      <w:hyperlink r:id="rId15" w:history="1">
+        <w:r>
+          <w:rPr>
+            <w:rStyle w:val="Hyperlink"/>
+            <w:rFonts w:ascii="Times New Roman" w:hAnsi="Times New Roman" w:cs="Times New Roman"/>
+            <w:sz w:val="24"/>
+            <w:szCs w:val="24"/>
+          </w:rPr>
+          <w:t>http://developers.gettyimages.com/en/getting-started.html</w:t>
+        </w:r>
+      </w:hyperlink>
+      <w:r>
+        <w:rPr>
+          <w:rFonts w:ascii="Times New Roman" w:hAnsi="Times New Roman" w:cs="Times New Roman"/>
+          <w:sz w:val="24"/>
+          <w:szCs w:val="24"/>
+        </w:rPr>
+        <w:t xml:space="preserve">. They even have an interactive tool so you can find out faster how the API works, before trying to make calls from your own application and a “Quick start”: </w:t>
+      </w:r>
+      <w:hyperlink r:id="rId16" w:history="1">
+        <w:r>
+          <w:rPr>
+            <w:rStyle w:val="Hyperlink"/>
+            <w:rFonts w:ascii="Times New Roman" w:hAnsi="Times New Roman" w:cs="Times New Roman"/>
+            <w:sz w:val="24"/>
+            <w:szCs w:val="24"/>
+          </w:rPr>
+          <w:t>http://developers.gettyimages.com/api/docs/v3/quickstart.html</w:t>
+        </w:r>
+      </w:hyperlink>
+      <w:r>
+        <w:rPr>
+          <w:rFonts w:ascii="Times New Roman" w:hAnsi="Times New Roman" w:cs="Times New Roman"/>
+          <w:sz w:val="24"/>
+          <w:szCs w:val="24"/>
+        </w:rPr>
+        <w:t xml:space="preserve"> .</w:t>
+      </w:r>
+    </w:p>
+    <w:p>
+      <w:pPr>
+        <w:spacing w:line="360" w:lineRule="auto"/>
+        <w:rPr>
+          <w:rFonts w:ascii="Times New Roman" w:hAnsi="Times New Roman" w:cs="Times New Roman"/>
+          <w:b/>
+          <w:sz w:val="24"/>
+          <w:szCs w:val="24"/>
+        </w:rPr>
+      </w:pPr>
+    </w:p>
+    <w:p>
+      <w:pPr>
+        <w:rPr>
+          <w:rFonts w:ascii="Times New Roman" w:hAnsi="Times New Roman" w:cs="Times New Roman"/>
+          <w:sz w:val="24"/>
+        </w:rPr>
+      </w:pPr>
+      <w:r>
+        <w:rPr>
+          <w:rFonts w:ascii="Times New Roman" w:hAnsi="Times New Roman" w:cs="Times New Roman"/>
+          <w:sz w:val="24"/>
+        </w:rPr>
+        <w:t xml:space="preserve">In our application, we will probably use mostly the following APIs: </w:t>
+      </w:r>
+    </w:p>
+    <w:p>
+      <w:pPr>
+        <w:pStyle w:val="ListParagraph"/>
+        <w:numPr>
+          <w:ilvl w:val="0"/>
+          <w:numId w:val="3"/>
+        </w:numPr>
+        <w:rPr>
+          <w:rFonts w:ascii="Times New Roman" w:hAnsi="Times New Roman" w:cs="Times New Roman"/>
+          <w:sz w:val="24"/>
+        </w:rPr>
+      </w:pPr>
+      <w:r>
+        <w:rPr>
+          <w:rFonts w:ascii="Times New Roman" w:hAnsi="Times New Roman" w:cs="Times New Roman"/>
+          <w:sz w:val="24"/>
+        </w:rPr>
+        <w:t xml:space="preserve">The search  API  </w:t>
+      </w:r>
+      <w:hyperlink r:id="rId17" w:history="1">
+        <w:r>
+          <w:rPr>
+            <w:rStyle w:val="Hyperlink"/>
+            <w:rFonts w:ascii="Times New Roman" w:hAnsi="Times New Roman" w:cs="Times New Roman"/>
+            <w:sz w:val="24"/>
+          </w:rPr>
+          <w:t>http://developers.gettyimages.com/api/docs/v3/sear</w:t>
+        </w:r>
+        <w:r>
+          <w:rPr>
+            <w:rStyle w:val="Hyperlink"/>
+            <w:rFonts w:ascii="Times New Roman" w:hAnsi="Times New Roman" w:cs="Times New Roman"/>
+            <w:sz w:val="24"/>
+          </w:rPr>
+          <w:t>c</w:t>
+        </w:r>
+        <w:r>
+          <w:rPr>
+            <w:rStyle w:val="Hyperlink"/>
+            <w:rFonts w:ascii="Times New Roman" w:hAnsi="Times New Roman" w:cs="Times New Roman"/>
+            <w:sz w:val="24"/>
+          </w:rPr>
+          <w:t>h/</w:t>
+        </w:r>
+      </w:hyperlink>
+      <w:r>
+        <w:rPr>
+          <w:rFonts w:ascii="Times New Roman" w:hAnsi="Times New Roman" w:cs="Times New Roman"/>
+          <w:sz w:val="24"/>
+        </w:rPr>
+        <w:t xml:space="preserve">, the following methods:   </w:t>
+      </w:r>
+      <w:r>
+        <w:rPr>
+          <w:rFonts w:ascii="Times New Roman" w:hAnsi="Times New Roman" w:cs="Times New Roman"/>
+          <w:b/>
+          <w:sz w:val="24"/>
+        </w:rPr>
+        <w:t>/search/images</w:t>
+      </w:r>
+      <w:r>
+        <w:rPr>
+          <w:rFonts w:ascii="Times New Roman" w:hAnsi="Times New Roman" w:cs="Times New Roman"/>
+          <w:sz w:val="24"/>
+        </w:rPr>
+        <w:t xml:space="preserve"> -&gt; search for both creative and editorial images,  </w:t>
+      </w:r>
+      <w:r>
+        <w:rPr>
+          <w:rFonts w:ascii="Times New Roman" w:hAnsi="Times New Roman" w:cs="Times New Roman"/>
+          <w:b/>
+          <w:sz w:val="24"/>
+        </w:rPr>
+        <w:t>/search/images/creative</w:t>
+      </w:r>
+      <w:r>
+        <w:rPr>
+          <w:rFonts w:ascii="Times New Roman" w:hAnsi="Times New Roman" w:cs="Times New Roman"/>
+          <w:sz w:val="24"/>
+        </w:rPr>
+        <w:t xml:space="preserve"> -&gt; Search for creative images </w:t>
+      </w:r>
+      <w:r>
+        <w:rPr>
+          <w:rFonts w:ascii="Times New Roman" w:hAnsi="Times New Roman" w:cs="Times New Roman"/>
+          <w:b/>
+          <w:sz w:val="24"/>
+        </w:rPr>
+        <w:t>,  /search/images/editorial</w:t>
+      </w:r>
+      <w:r>
+        <w:rPr>
+          <w:rFonts w:ascii="Times New Roman" w:hAnsi="Times New Roman" w:cs="Times New Roman"/>
+          <w:sz w:val="24"/>
+        </w:rPr>
+        <w:t xml:space="preserve"> -&gt; search for editorial images</w:t>
+      </w:r>
+    </w:p>
+    <w:p>
+      <w:pPr>
+        <w:pStyle w:val="ListParagraph"/>
+        <w:numPr>
+          <w:ilvl w:val="0"/>
+          <w:numId w:val="3"/>
+        </w:numPr>
+        <w:rPr>
+          <w:rFonts w:ascii="Times New Roman" w:hAnsi="Times New Roman" w:cs="Times New Roman"/>
+          <w:sz w:val="24"/>
+        </w:rPr>
+      </w:pPr>
+      <w:r>
+        <w:rPr>
+          <w:rFonts w:ascii="Times New Roman" w:hAnsi="Times New Roman" w:cs="Times New Roman"/>
+          <w:sz w:val="24"/>
+        </w:rPr>
+        <w:t xml:space="preserve">The images API </w:t>
+      </w:r>
+      <w:hyperlink r:id="rId18" w:history="1">
+        <w:r>
+          <w:rPr>
+            <w:rStyle w:val="Hyperlink"/>
+            <w:rFonts w:ascii="Times New Roman" w:hAnsi="Times New Roman" w:cs="Times New Roman"/>
+            <w:sz w:val="24"/>
+          </w:rPr>
+          <w:t>http://developers.gettyimages.com/api/docs/v3/images/</w:t>
+        </w:r>
+      </w:hyperlink>
+      <w:r>
+        <w:rPr>
+          <w:rFonts w:ascii="Times New Roman" w:hAnsi="Times New Roman" w:cs="Times New Roman"/>
+          <w:sz w:val="24"/>
+        </w:rPr>
+        <w:t xml:space="preserve">, the following methods: </w:t>
+      </w:r>
+      <w:r>
+        <w:rPr>
+          <w:rFonts w:ascii="Times New Roman" w:hAnsi="Times New Roman" w:cs="Times New Roman"/>
+          <w:b/>
+          <w:sz w:val="24"/>
+        </w:rPr>
+        <w:t>/images/id</w:t>
+      </w:r>
+      <w:r>
+        <w:rPr>
+          <w:rFonts w:ascii="Times New Roman" w:hAnsi="Times New Roman" w:cs="Times New Roman"/>
+          <w:sz w:val="24"/>
+        </w:rPr>
+        <w:t xml:space="preserve"> -&gt; Get metadata for a single image by supplying one image id, </w:t>
+      </w:r>
+      <w:r>
+        <w:rPr>
+          <w:rFonts w:ascii="Times New Roman" w:hAnsi="Times New Roman" w:cs="Times New Roman"/>
+          <w:b/>
+          <w:sz w:val="24"/>
+        </w:rPr>
+        <w:t>/images/id/similar</w:t>
+      </w:r>
+      <w:r>
+        <w:rPr>
+          <w:rFonts w:ascii="Times New Roman" w:hAnsi="Times New Roman" w:cs="Times New Roman"/>
+          <w:sz w:val="24"/>
+        </w:rPr>
+        <w:t xml:space="preserve"> -&gt; Search for images similar to an image</w:t>
+      </w:r>
+    </w:p>
+    <w:p>
+      <w:pPr>
+        <w:pStyle w:val="ListParagraph"/>
+        <w:numPr>
+          <w:ilvl w:val="0"/>
+          <w:numId w:val="3"/>
+        </w:numPr>
+        <w:rPr>
+          <w:rFonts w:ascii="Times New Roman" w:hAnsi="Times New Roman" w:cs="Times New Roman"/>
+          <w:sz w:val="24"/>
+        </w:rPr>
+      </w:pPr>
+      <w:r>
+        <w:rPr>
+          <w:rFonts w:ascii="Times New Roman" w:hAnsi="Times New Roman" w:cs="Times New Roman"/>
+          <w:sz w:val="24"/>
+        </w:rPr>
+        <w:t xml:space="preserve">The download API: </w:t>
+      </w:r>
+      <w:hyperlink r:id="rId19" w:history="1">
+        <w:r>
+          <w:rPr>
+            <w:rStyle w:val="Hyperlink"/>
+            <w:rFonts w:ascii="Times New Roman" w:hAnsi="Times New Roman" w:cs="Times New Roman"/>
+            <w:sz w:val="24"/>
+          </w:rPr>
+          <w:t>http://developers.gettyimages.com/api/docs/v3/downloads/</w:t>
+        </w:r>
+      </w:hyperlink>
+      <w:r>
+        <w:rPr>
+          <w:rFonts w:ascii="Times New Roman" w:hAnsi="Times New Roman" w:cs="Times New Roman"/>
+          <w:sz w:val="24"/>
+        </w:rPr>
+        <w:t xml:space="preserve">, the following method:  </w:t>
+      </w:r>
+      <w:r>
+        <w:rPr>
+          <w:rFonts w:ascii="Times New Roman" w:hAnsi="Times New Roman" w:cs="Times New Roman"/>
+          <w:b/>
+          <w:sz w:val="24"/>
+        </w:rPr>
+        <w:t>POST</w:t>
+      </w:r>
+      <w:r>
+        <w:rPr>
+          <w:rFonts w:ascii="Times New Roman" w:hAnsi="Times New Roman" w:cs="Times New Roman"/>
+          <w:b/>
+          <w:sz w:val="24"/>
+        </w:rPr>
+        <w:tab/>
+        <w:t>/downloads/images/id</w:t>
+      </w:r>
+      <w:r>
+        <w:rPr>
+          <w:rFonts w:ascii="Times New Roman" w:hAnsi="Times New Roman" w:cs="Times New Roman"/>
+          <w:sz w:val="24"/>
+        </w:rPr>
+        <w:tab/>
+        <w:t>-&gt;  Download an image</w:t>
+      </w:r>
+    </w:p>
+    <w:p>
+      <w:pPr>
+        <w:rPr>
+          <w:rFonts w:ascii="Times New Roman" w:hAnsi="Times New Roman" w:cs="Times New Roman"/>
+          <w:sz w:val="24"/>
+        </w:rPr>
+      </w:pPr>
+    </w:p>
+    <w:p>
+      <w:pPr>
+        <w:rPr>
+          <w:rFonts w:ascii="Times New Roman" w:hAnsi="Times New Roman" w:cs="Times New Roman"/>
+          <w:sz w:val="24"/>
+        </w:rPr>
+      </w:pPr>
+      <w:r>
+        <w:rPr>
+          <w:rFonts w:ascii="Times New Roman" w:hAnsi="Times New Roman" w:cs="Times New Roman"/>
+          <w:sz w:val="24"/>
+        </w:rPr>
+        <w:tab/>
+        <w:t>Getty Images also provides SDKs for C#, Node.js, PHP. We might use the SDK for C#.</w:t>
+      </w:r>
+    </w:p>
+    <w:p>
+      <w:pPr>
+        <w:spacing w:line="360" w:lineRule="auto"/>
+        <w:rPr>
+          <w:rFonts w:ascii="Times New Roman" w:hAnsi="Times New Roman" w:cs="Times New Roman"/>
+          <w:sz w:val="24"/>
+          <w:szCs w:val="24"/>
+        </w:rPr>
+      </w:pPr>
+    </w:p>
+    <w:p>
+      <w:pPr>
+        <w:spacing w:line="360" w:lineRule="auto"/>
+        <w:rPr>
+          <w:rFonts w:ascii="Times New Roman" w:hAnsi="Times New Roman" w:cs="Times New Roman"/>
+          <w:sz w:val="24"/>
+          <w:szCs w:val="24"/>
+        </w:rPr>
+      </w:pPr>
     </w:p>
     <w:p>
       <w:pPr>
@@ -619,6 +1585,95 @@
     </w:lvl>
   </w:abstractNum>
   <w:abstractNum w:abstractNumId="1">
+    <w:nsid w:val="161D7CBF"/>
+    <w:multiLevelType w:val="hybridMultilevel"/>
+    <w:tmpl w:val="C17AFF9E"/>
+    <w:lvl w:ilvl="0" w:tplc="0409000F">
+      <w:start w:val="1"/>
+      <w:numFmt w:val="decimal"/>
+      <w:lvlText w:val="%1."/>
+      <w:lvlJc w:val="left"/>
+      <w:pPr>
+        <w:ind w:left="720" w:hanging="360"/>
+      </w:pPr>
+      <w:rPr>
+        <w:rFonts w:hint="default"/>
+      </w:rPr>
+    </w:lvl>
+    <w:lvl w:ilvl="1" w:tplc="04090019" w:tentative="1">
+      <w:start w:val="1"/>
+      <w:numFmt w:val="lowerLetter"/>
+      <w:lvlText w:val="%2."/>
+      <w:lvlJc w:val="left"/>
+      <w:pPr>
+        <w:ind w:left="1440" w:hanging="360"/>
+      </w:pPr>
+    </w:lvl>
+    <w:lvl w:ilvl="2" w:tplc="0409001B" w:tentative="1">
+      <w:start w:val="1"/>
+      <w:numFmt w:val="lowerRoman"/>
+      <w:lvlText w:val="%3."/>
+      <w:lvlJc w:val="right"/>
+      <w:pPr>
+        <w:ind w:left="2160" w:hanging="180"/>
+      </w:pPr>
+    </w:lvl>
+    <w:lvl w:ilvl="3" w:tplc="0409000F" w:tentative="1">
+      <w:start w:val="1"/>
+      <w:numFmt w:val="decimal"/>
+      <w:lvlText w:val="%4."/>
+      <w:lvlJc w:val="left"/>
+      <w:pPr>
+        <w:ind w:left="2880" w:hanging="360"/>
+      </w:pPr>
+    </w:lvl>
+    <w:lvl w:ilvl="4" w:tplc="04090019" w:tentative="1">
+      <w:start w:val="1"/>
+      <w:numFmt w:val="lowerLetter"/>
+      <w:lvlText w:val="%5."/>
+      <w:lvlJc w:val="left"/>
+      <w:pPr>
+        <w:ind w:left="3600" w:hanging="360"/>
+      </w:pPr>
+    </w:lvl>
+    <w:lvl w:ilvl="5" w:tplc="0409001B" w:tentative="1">
+      <w:start w:val="1"/>
+      <w:numFmt w:val="lowerRoman"/>
+      <w:lvlText w:val="%6."/>
+      <w:lvlJc w:val="right"/>
+      <w:pPr>
+        <w:ind w:left="4320" w:hanging="180"/>
+      </w:pPr>
+    </w:lvl>
+    <w:lvl w:ilvl="6" w:tplc="0409000F" w:tentative="1">
+      <w:start w:val="1"/>
+      <w:numFmt w:val="decimal"/>
+      <w:lvlText w:val="%7."/>
+      <w:lvlJc w:val="left"/>
+      <w:pPr>
+        <w:ind w:left="5040" w:hanging="360"/>
+      </w:pPr>
+    </w:lvl>
+    <w:lvl w:ilvl="7" w:tplc="04090019" w:tentative="1">
+      <w:start w:val="1"/>
+      <w:numFmt w:val="lowerLetter"/>
+      <w:lvlText w:val="%8."/>
+      <w:lvlJc w:val="left"/>
+      <w:pPr>
+        <w:ind w:left="5760" w:hanging="360"/>
+      </w:pPr>
+    </w:lvl>
+    <w:lvl w:ilvl="8" w:tplc="0409001B" w:tentative="1">
+      <w:start w:val="1"/>
+      <w:numFmt w:val="lowerRoman"/>
+      <w:lvlText w:val="%9."/>
+      <w:lvlJc w:val="right"/>
+      <w:pPr>
+        <w:ind w:left="6480" w:hanging="180"/>
+      </w:pPr>
+    </w:lvl>
+  </w:abstractNum>
+  <w:abstractNum w:abstractNumId="2">
     <w:nsid w:val="54DD59DC"/>
     <w:multiLevelType w:val="hybridMultilevel"/>
     <w:tmpl w:val="198EAE9E"/>
@@ -732,10 +1787,13 @@
     </w:lvl>
   </w:abstractNum>
   <w:num w:numId="1">
-    <w:abstractNumId w:val="1"/>
+    <w:abstractNumId w:val="2"/>
   </w:num>
   <w:num w:numId="2">
     <w:abstractNumId w:val="0"/>
+  </w:num>
+  <w:num w:numId="3">
+    <w:abstractNumId w:val="1"/>
   </w:num>
 </w:numbering>
 </file>
@@ -950,6 +2008,28 @@
       <w:contextualSpacing/>
     </w:pPr>
   </w:style>
+  <w:style w:type="character" w:customStyle="1" w:styleId="apple-converted-space">
+    <w:name w:val="apple-converted-space"/>
+    <w:basedOn w:val="DefaultParagraphFont"/>
+    <w:rsid w:val="00F15D01"/>
+  </w:style>
+  <w:style w:type="character" w:customStyle="1" w:styleId="textexposedshow">
+    <w:name w:val="text_exposed_show"/>
+    <w:basedOn w:val="DefaultParagraphFont"/>
+    <w:rsid w:val="00F15D01"/>
+  </w:style>
+  <w:style w:type="character" w:styleId="FollowedHyperlink">
+    <w:name w:val="FollowedHyperlink"/>
+    <w:basedOn w:val="DefaultParagraphFont"/>
+    <w:uiPriority w:val="99"/>
+    <w:semiHidden/>
+    <w:unhideWhenUsed/>
+    <w:rsid w:val="00662602"/>
+    <w:rPr>
+      <w:color w:val="800080" w:themeColor="followedHyperlink"/>
+      <w:u w:val="single"/>
+    </w:rPr>
+  </w:style>
 </w:styles>
 </file>
 
@@ -1162,6 +2242,28 @@
       <w:ind w:left="720"/>
       <w:contextualSpacing/>
     </w:pPr>
+  </w:style>
+  <w:style w:type="character" w:customStyle="1" w:styleId="apple-converted-space">
+    <w:name w:val="apple-converted-space"/>
+    <w:basedOn w:val="DefaultParagraphFont"/>
+    <w:rsid w:val="00F15D01"/>
+  </w:style>
+  <w:style w:type="character" w:customStyle="1" w:styleId="textexposedshow">
+    <w:name w:val="text_exposed_show"/>
+    <w:basedOn w:val="DefaultParagraphFont"/>
+    <w:rsid w:val="00F15D01"/>
+  </w:style>
+  <w:style w:type="character" w:styleId="FollowedHyperlink">
+    <w:name w:val="FollowedHyperlink"/>
+    <w:basedOn w:val="DefaultParagraphFont"/>
+    <w:uiPriority w:val="99"/>
+    <w:semiHidden/>
+    <w:unhideWhenUsed/>
+    <w:rsid w:val="00662602"/>
+    <w:rPr>
+      <w:color w:val="800080" w:themeColor="followedHyperlink"/>
+      <w:u w:val="single"/>
+    </w:rPr>
   </w:style>
 </w:styles>
 </file>

</xml_diff>